<commit_message>
Updated code to reflect newest version of pandoc + to use snakemake instead of make
</commit_message>
<xml_diff>
--- a/manuscript.docx
+++ b/manuscript.docx
@@ -60,15 +60,14 @@
         <w:t xml:space="preserve">Scientist</w:t>
       </w:r>
     </w:p>
+    <w:bookmarkStart w:id="20" w:name="abstract"/>
     <w:p>
       <w:pPr>
         <w:pStyle w:val="Heading1"/>
       </w:pPr>
-      <w:bookmarkStart w:id="20" w:name="abstract"/>
       <w:r>
         <w:t xml:space="preserve">Abstract</w:t>
       </w:r>
-      <w:bookmarkEnd w:id="20"/>
     </w:p>
     <w:p>
       <w:pPr>
@@ -78,15 +77,15 @@
         <w:t xml:space="preserve">Est ex nostrud qui culpa incididunt dolore aute eu cillum nostrud. Aliqua irure esse ullamco cillum cupidatat Lorem exercitation id eiusmod. Pariatur magna nulla dolore reprehenderit aliqua veniam non enim. Incididunt velit deserunt exercitation duis voluptate veniam magna commodo velit sunt non eu. Est nulla id ex magna qui consectetur irure et culpa minim eiusmod qui pariatur.</w:t>
       </w:r>
     </w:p>
+    <w:bookmarkEnd w:id="20"/>
+    <w:bookmarkStart w:id="21" w:name="introduction"/>
     <w:p>
       <w:pPr>
         <w:pStyle w:val="Heading1"/>
       </w:pPr>
-      <w:bookmarkStart w:id="21" w:name="introduction"/>
       <w:r>
         <w:t xml:space="preserve">Introduction</w:t>
       </w:r>
-      <w:bookmarkEnd w:id="21"/>
     </w:p>
     <w:p>
       <w:pPr>
@@ -136,15 +135,15 @@
         <w:t xml:space="preserve">.</w:t>
       </w:r>
     </w:p>
+    <w:bookmarkEnd w:id="21"/>
+    <w:bookmarkStart w:id="22" w:name="methods"/>
     <w:p>
       <w:pPr>
         <w:pStyle w:val="Heading1"/>
       </w:pPr>
-      <w:bookmarkStart w:id="22" w:name="methods"/>
       <w:r>
         <w:t xml:space="preserve">Methods</w:t>
       </w:r>
-      <w:bookmarkEnd w:id="22"/>
     </w:p>
     <w:p>
       <w:pPr>
@@ -162,15 +161,15 @@
         <w:t xml:space="preserve">Ex amet eiusmod aute cupidatat duis commodo est. Sit aliqua ullamco non voluptate pariatur esse cillum in nisi cillum consequat. Nisi deserunt ut non ullamco excepteur occaecat culpa.</w:t>
       </w:r>
     </w:p>
+    <w:bookmarkEnd w:id="22"/>
+    <w:bookmarkStart w:id="24" w:name="results"/>
     <w:p>
       <w:pPr>
         <w:pStyle w:val="Heading1"/>
       </w:pPr>
-      <w:bookmarkStart w:id="23" w:name="results"/>
       <w:r>
         <w:t xml:space="preserve">Results</w:t>
       </w:r>
-      <w:bookmarkEnd w:id="23"/>
     </w:p>
     <w:p>
       <w:pPr>
@@ -332,7 +331,7 @@
                     </pic:cNvPicPr>
                   </pic:nvPicPr>
                   <pic:blipFill>
-                    <a:blip r:embed="rId24"/>
+                    <a:blip r:embed="rId23"/>
                     <a:stretch>
                       <a:fillRect/>
                     </a:stretch>
@@ -375,15 +374,15 @@
         <w:t xml:space="preserve">Id irure dolore do quis fugiat culpa mollit nisi sit laborum. Enim amet dolore velit veniam quis eiusmod dolor sit consectetur voluptate et ullamco. Nisi ullamco laboris culpa nulla. Ipsum ad quis quis qui duis nisi mollit do dolore exercitation labore.</w:t>
       </w:r>
     </w:p>
+    <w:bookmarkEnd w:id="24"/>
+    <w:bookmarkStart w:id="25" w:name="discussion"/>
     <w:p>
       <w:pPr>
         <w:pStyle w:val="Heading1"/>
       </w:pPr>
-      <w:bookmarkStart w:id="25" w:name="discussion"/>
       <w:r>
         <w:t xml:space="preserve">Discussion</w:t>
       </w:r>
-      <w:bookmarkEnd w:id="25"/>
     </w:p>
     <w:p>
       <w:pPr>
@@ -401,18 +400,18 @@
         <w:t xml:space="preserve">Adipisicing eu deserunt dolor dolore esse esse reprehenderit nostrud sunt consequat. Duis cillum excepteur proident eu do et. Consectetur cupidatat ipsum nulla veniam eiusmod enim culpa qui eiusmod irure et quis reprehenderit. Cillum ipsum culpa sit ullamco nulla ad dolore tempor qui ea ad minim officia.</w:t>
       </w:r>
     </w:p>
+    <w:bookmarkEnd w:id="25"/>
+    <w:bookmarkStart w:id="30" w:name="references"/>
     <w:p>
       <w:pPr>
         <w:pStyle w:val="Heading1"/>
       </w:pPr>
-      <w:bookmarkStart w:id="26" w:name="references"/>
       <w:r>
         <w:t xml:space="preserve">References</w:t>
       </w:r>
-      <w:bookmarkEnd w:id="26"/>
-    </w:p>
-    <w:bookmarkStart w:id="30" w:name="refs"/>
-    <w:bookmarkStart w:id="27" w:name="ref-PAULING1949a"/>
+    </w:p>
+    <w:bookmarkStart w:id="29" w:name="refs"/>
+    <w:bookmarkStart w:id="26" w:name="ref-PAULING1949a"/>
     <w:p>
       <w:pPr>
         <w:pStyle w:val="Bibliography"/>
@@ -421,8 +420,8 @@
         <w:t xml:space="preserve">Pauling, L., and H. A. Itano. 1949. Sickle cell anemia, a molecular disease. Science 109:443.</w:t>
       </w:r>
     </w:p>
-    <w:bookmarkEnd w:id="27"/>
-    <w:bookmarkStart w:id="28" w:name="ref-Spellman1998a"/>
+    <w:bookmarkEnd w:id="26"/>
+    <w:bookmarkStart w:id="27" w:name="ref-Spellman1998a"/>
     <w:p>
       <w:pPr>
         <w:pStyle w:val="Bibliography"/>
@@ -435,9 +434,17 @@
       </w:r>
       <w:r>
         <w:rPr>
+          <w:iCs/>
           <w:i/>
         </w:rPr>
-        <w:t xml:space="preserve">Saccharomyces cerevisiae</w:t>
+        <w:t xml:space="preserve">S</w:t>
+      </w:r>
+      <w:r>
+        <w:rPr>
+          <w:iCs/>
+          <w:i/>
+        </w:rPr>
+        <w:t xml:space="preserve">accharomyces cerevisiae</w:t>
       </w:r>
       <w:r>
         <w:t xml:space="preserve"> </w:t>
@@ -446,16 +453,17 @@
         <w:t xml:space="preserve">by microarray hybridization. Mol Biol Cell 9:3273–97.</w:t>
       </w:r>
     </w:p>
+    <w:bookmarkEnd w:id="27"/>
+    <w:bookmarkStart w:id="28" w:name="ref-WATSON1953a"/>
+    <w:p>
+      <w:pPr>
+        <w:pStyle w:val="Bibliography"/>
+      </w:pPr>
+      <w:r>
+        <w:t xml:space="preserve">Watson, J. D., and F. H. Crick. 1953. Molecular structure of nucleic acids; a structure for deoxyribose nucleic acid. Nature 171:737–8.</w:t>
+      </w:r>
+    </w:p>
     <w:bookmarkEnd w:id="28"/>
-    <w:bookmarkStart w:id="29" w:name="ref-WATSON1953a"/>
-    <w:p>
-      <w:pPr>
-        <w:pStyle w:val="Bibliography"/>
-      </w:pPr>
-      <w:r>
-        <w:t xml:space="preserve">Watson, J. D., and F. H. Crick. 1953. Molecular structure of nucleic acids; a structure for deoxyribose nucleic acid. Nature 171:737–8.</w:t>
-      </w:r>
-    </w:p>
     <w:bookmarkEnd w:id="29"/>
     <w:bookmarkEnd w:id="30"/>
     <w:sectPr>
@@ -929,10 +937,7 @@
       <w:lvlText w:val=" "/>
       <w:lvlJc w:val="left"/>
       <w:pPr>
-        <w:tabs>
-          <w:tab w:val="num" w:pos="0"/>
-        </w:tabs>
-        <w:ind w:left="480" w:hanging="480"/>
+        <w:ind w:left="720" w:hanging="480"/>
       </w:pPr>
     </w:lvl>
     <w:lvl w:ilvl="1">
@@ -940,10 +945,7 @@
       <w:lvlText w:val=" "/>
       <w:lvlJc w:val="left"/>
       <w:pPr>
-        <w:tabs>
-          <w:tab w:val="num" w:pos="720"/>
-        </w:tabs>
-        <w:ind w:left="1200" w:hanging="480"/>
+        <w:ind w:left="1440" w:hanging="480"/>
       </w:pPr>
     </w:lvl>
     <w:lvl w:ilvl="2">
@@ -951,10 +953,7 @@
       <w:lvlText w:val=" "/>
       <w:lvlJc w:val="left"/>
       <w:pPr>
-        <w:tabs>
-          <w:tab w:val="num" w:pos="1440"/>
-        </w:tabs>
-        <w:ind w:left="1920" w:hanging="480"/>
+        <w:ind w:left="2160" w:hanging="480"/>
       </w:pPr>
     </w:lvl>
     <w:lvl w:ilvl="3">
@@ -962,10 +961,7 @@
       <w:lvlText w:val=" "/>
       <w:lvlJc w:val="left"/>
       <w:pPr>
-        <w:tabs>
-          <w:tab w:val="num" w:pos="2160"/>
-        </w:tabs>
-        <w:ind w:left="2640" w:hanging="480"/>
+        <w:ind w:left="2880" w:hanging="480"/>
       </w:pPr>
     </w:lvl>
     <w:lvl w:ilvl="4">
@@ -973,10 +969,7 @@
       <w:lvlText w:val=" "/>
       <w:lvlJc w:val="left"/>
       <w:pPr>
-        <w:tabs>
-          <w:tab w:val="num" w:pos="2880"/>
-        </w:tabs>
-        <w:ind w:left="3360" w:hanging="480"/>
+        <w:ind w:left="3600" w:hanging="480"/>
       </w:pPr>
     </w:lvl>
     <w:lvl w:ilvl="5">
@@ -984,10 +977,7 @@
       <w:lvlText w:val=" "/>
       <w:lvlJc w:val="left"/>
       <w:pPr>
-        <w:tabs>
-          <w:tab w:val="num" w:pos="3600"/>
-        </w:tabs>
-        <w:ind w:left="4080" w:hanging="480"/>
+        <w:ind w:left="4320" w:hanging="480"/>
       </w:pPr>
     </w:lvl>
     <w:lvl w:ilvl="6">
@@ -995,10 +985,7 @@
       <w:lvlText w:val=" "/>
       <w:lvlJc w:val="left"/>
       <w:pPr>
-        <w:tabs>
-          <w:tab w:val="num" w:pos="4320"/>
-        </w:tabs>
-        <w:ind w:left="4800" w:hanging="480"/>
+        <w:ind w:left="5040" w:hanging="480"/>
       </w:pPr>
     </w:lvl>
     <w:lvl w:ilvl="7">
@@ -1006,10 +993,7 @@
       <w:lvlText w:val=" "/>
       <w:lvlJc w:val="left"/>
       <w:pPr>
-        <w:tabs>
-          <w:tab w:val="num" w:pos="5040"/>
-        </w:tabs>
-        <w:ind w:left="5520" w:hanging="480"/>
+        <w:ind w:left="5760" w:hanging="480"/>
       </w:pPr>
     </w:lvl>
     <w:lvl w:ilvl="8">
@@ -1017,10 +1001,7 @@
       <w:lvlText w:val=" "/>
       <w:lvlJc w:val="left"/>
       <w:pPr>
-        <w:tabs>
-          <w:tab w:val="num" w:pos="5760"/>
-        </w:tabs>
-        <w:ind w:left="6240" w:hanging="480"/>
+        <w:ind w:left="6480" w:hanging="480"/>
       </w:pPr>
     </w:lvl>
   </w:abstractNum>

</xml_diff>

<commit_message>
Added the `pandoc-manubot-cite` filter
Allows the use of persistent identifiers instead of managing a .bib file
</commit_message>
<xml_diff>
--- a/manuscript.docx
+++ b/manuscript.docx
@@ -98,7 +98,7 @@
         <w:t xml:space="preserve"> </w:t>
       </w:r>
       <w:r>
-        <w:t xml:space="preserve">(Watson and Crick 1953)</w:t>
+        <w:t xml:space="preserve">(Pauling 1975)</w:t>
       </w:r>
     </w:p>
     <w:p>
@@ -112,7 +112,7 @@
         <w:t xml:space="preserve"> </w:t>
       </w:r>
       <w:r>
-        <w:t xml:space="preserve">(Pauling and Itano 1949)</w:t>
+        <w:t xml:space="preserve">(Krebs and Johnson 1937)</w:t>
       </w:r>
       <w:r>
         <w:t xml:space="preserve">.</w:t>
@@ -129,7 +129,7 @@
         <w:t xml:space="preserve"> </w:t>
       </w:r>
       <w:r>
-        <w:t xml:space="preserve">(Spellman et al. 1998)</w:t>
+        <w:t xml:space="preserve">(Schrödinger 1992)</w:t>
       </w:r>
       <w:r>
         <w:t xml:space="preserve">.</w:t>
@@ -411,56 +411,33 @@
       </w:r>
     </w:p>
     <w:bookmarkStart w:id="29" w:name="refs"/>
-    <w:bookmarkStart w:id="26" w:name="ref-PAULING1949a"/>
+    <w:bookmarkStart w:id="26" w:name="ref-1AGQioBl3"/>
     <w:p>
       <w:pPr>
         <w:pStyle w:val="Bibliography"/>
       </w:pPr>
       <w:r>
-        <w:t xml:space="preserve">Pauling, L., and H. A. Itano. 1949. Sickle cell anemia, a molecular disease. Science 109:443.</w:t>
+        <w:t xml:space="preserve">Krebs, H. A., and W. A. Johnson. 1937. Metabolism of ketonic acids in animal tissues. Biochemical Journal 31:645–660. Portland Press Ltd.</w:t>
       </w:r>
     </w:p>
     <w:bookmarkEnd w:id="26"/>
-    <w:bookmarkStart w:id="27" w:name="ref-Spellman1998a"/>
+    <w:bookmarkStart w:id="27" w:name="ref-g5nHSwJX"/>
     <w:p>
       <w:pPr>
         <w:pStyle w:val="Bibliography"/>
       </w:pPr>
       <w:r>
-        <w:t xml:space="preserve">Spellman, P. T., G. Sherlock, M. Q. Zhang, V. R. Iyer, K. Anders, M. B. Eisen, P. O. Brown, D. Botstein, and B. Futcher. 1998. Comprehensive identification of cell cycle-regulated genes of the yeast</w:t>
-      </w:r>
-      <w:r>
-        <w:t xml:space="preserve"> </w:t>
-      </w:r>
-      <w:r>
-        <w:rPr>
-          <w:iCs/>
-          <w:i/>
-        </w:rPr>
-        <w:t xml:space="preserve">S</w:t>
-      </w:r>
-      <w:r>
-        <w:rPr>
-          <w:iCs/>
-          <w:i/>
-        </w:rPr>
-        <w:t xml:space="preserve">accharomyces cerevisiae</w:t>
-      </w:r>
-      <w:r>
-        <w:t xml:space="preserve"> </w:t>
-      </w:r>
-      <w:r>
-        <w:t xml:space="preserve">by microarray hybridization. Mol Biol Cell 9:3273–97.</w:t>
+        <w:t xml:space="preserve">Pauling, L. 1975. Maximum-valence radii of transition metals. Proc Natl Acad Sci U S A 72:3799–801.</w:t>
       </w:r>
     </w:p>
     <w:bookmarkEnd w:id="27"/>
-    <w:bookmarkStart w:id="28" w:name="ref-WATSON1953a"/>
+    <w:bookmarkStart w:id="28" w:name="ref-jfqaJTgO"/>
     <w:p>
       <w:pPr>
         <w:pStyle w:val="Bibliography"/>
       </w:pPr>
       <w:r>
-        <w:t xml:space="preserve">Watson, J. D., and F. H. Crick. 1953. Molecular structure of nucleic acids; a structure for deoxyribose nucleic acid. Nature 171:737–8.</w:t>
+        <w:t xml:space="preserve">Schrödinger, E. 1992. What is life? the physical aspect of the living cell ; with, Mind and matter ; &amp; Autobiographical sketches. Cambridge University Press, Cambridge ; New York.</w:t>
       </w:r>
     </w:p>
     <w:bookmarkEnd w:id="28"/>

</xml_diff>